<commit_message>
Completed API and Lab Reports
</commit_message>
<xml_diff>
--- a/lab_report/lab1.docx
+++ b/lab_report/lab1.docx
@@ -1,27 +1,52 @@
 
 <file path=word/document.xml><?xml version="1.0" encoding="utf-8"?>
-<w:document xmlns:wpc="http://schemas.microsoft.com/office/word/2010/wordprocessingCanvas" xmlns:cx="http://schemas.microsoft.com/office/drawing/2014/chartex" xmlns:cx1="http://schemas.microsoft.com/office/drawing/2015/9/8/chartex" xmlns:cx2="http://schemas.microsoft.com/office/drawing/2015/10/21/chartex" xmlns:cx3="http://schemas.microsoft.com/office/drawing/2016/5/9/chartex" xmlns:cx4="http://schemas.microsoft.com/office/drawing/2016/5/10/chartex" xmlns:cx5="http://schemas.microsoft.com/office/drawing/2016/5/11/chartex" xmlns:cx6="http://schemas.microsoft.com/office/drawing/2016/5/12/chartex" xmlns:cx7="http://schemas.microsoft.com/office/drawing/2016/5/13/chartex" xmlns:cx8="http://schemas.microsoft.com/office/drawing/2016/5/14/chartex" xmlns:mc="http://schemas.openxmlformats.org/markup-compatibility/2006" xmlns:aink="http://schemas.microsoft.com/office/drawing/2016/ink" xmlns:am3d="http://schemas.microsoft.com/office/drawing/2017/model3d" xmlns:o="urn:schemas-microsoft-com:office:office" xmlns:r="http://schemas.openxmlformats.org/officeDocument/2006/relationships" xmlns:m="http://schemas.openxmlformats.org/officeDocument/2006/math" xmlns:v="urn:schemas-microsoft-com:vml" xmlns:wp14="http://schemas.microsoft.com/office/word/2010/wordprocessingDrawing" xmlns:wp="http://schemas.openxmlformats.org/drawingml/2006/wordprocessingDrawing" xmlns:w10="urn:schemas-microsoft-com:office:word" xmlns:w="http://schemas.openxmlformats.org/wordprocessingml/2006/main" xmlns:w14="http://schemas.microsoft.com/office/word/2010/wordml" xmlns:w15="http://schemas.microsoft.com/office/word/2012/wordml" xmlns:w16cid="http://schemas.microsoft.com/office/word/2016/wordml/cid" xmlns:w16se="http://schemas.microsoft.com/office/word/2015/wordml/symex" xmlns:wpg="http://schemas.microsoft.com/office/word/2010/wordprocessingGroup" xmlns:wpi="http://schemas.microsoft.com/office/word/2010/wordprocessingInk" xmlns:wne="http://schemas.microsoft.com/office/word/2006/wordml" xmlns:wps="http://schemas.microsoft.com/office/word/2010/wordprocessingShape" mc:Ignorable="w14 w15 w16se w16cid wp14">
+<w:document xmlns:wpc="http://schemas.microsoft.com/office/word/2010/wordprocessingCanvas" xmlns:cx="http://schemas.microsoft.com/office/drawing/2014/chartex" xmlns:cx1="http://schemas.microsoft.com/office/drawing/2015/9/8/chartex" xmlns:cx2="http://schemas.microsoft.com/office/drawing/2015/10/21/chartex" xmlns:cx3="http://schemas.microsoft.com/office/drawing/2016/5/9/chartex" xmlns:cx4="http://schemas.microsoft.com/office/drawing/2016/5/10/chartex" xmlns:cx5="http://schemas.microsoft.com/office/drawing/2016/5/11/chartex" xmlns:cx6="http://schemas.microsoft.com/office/drawing/2016/5/12/chartex" xmlns:cx7="http://schemas.microsoft.com/office/drawing/2016/5/13/chartex" xmlns:cx8="http://schemas.microsoft.com/office/drawing/2016/5/14/chartex" xmlns:mc="http://schemas.openxmlformats.org/markup-compatibility/2006" xmlns:aink="http://schemas.microsoft.com/office/drawing/2016/ink" xmlns:am3d="http://schemas.microsoft.com/office/drawing/2017/model3d" xmlns:o="urn:schemas-microsoft-com:office:office" xmlns:r="http://schemas.openxmlformats.org/officeDocument/2006/relationships" xmlns:m="http://schemas.openxmlformats.org/officeDocument/2006/math" xmlns:v="urn:schemas-microsoft-com:vml" xmlns:wp14="http://schemas.microsoft.com/office/word/2010/wordprocessingDrawing" xmlns:wp="http://schemas.openxmlformats.org/drawingml/2006/wordprocessingDrawing" xmlns:w10="urn:schemas-microsoft-com:office:word" xmlns:w="http://schemas.openxmlformats.org/wordprocessingml/2006/main" xmlns:w14="http://schemas.microsoft.com/office/word/2010/wordml" xmlns:w15="http://schemas.microsoft.com/office/word/2012/wordml" xmlns:w16cex="http://schemas.microsoft.com/office/word/2018/wordml/cex" xmlns:w16cid="http://schemas.microsoft.com/office/word/2016/wordml/cid" xmlns:w16="http://schemas.microsoft.com/office/word/2018/wordml" xmlns:w16se="http://schemas.microsoft.com/office/word/2015/wordml/symex" xmlns:wpg="http://schemas.microsoft.com/office/word/2010/wordprocessingGroup" xmlns:wpi="http://schemas.microsoft.com/office/word/2010/wordprocessingInk" xmlns:wne="http://schemas.microsoft.com/office/word/2006/wordml" xmlns:wps="http://schemas.microsoft.com/office/word/2010/wordprocessingShape" mc:Ignorable="w14 w15 w16se w16cid w16 w16cex wp14">
   <w:body>
     <w:p>
       <w:pPr>
-        <w:rPr>
-          <w:b/>
-          <w:bCs/>
-          <w:sz w:val="28"/>
-          <w:szCs w:val="28"/>
-        </w:rPr>
-      </w:pPr>
-      <w:r>
-        <w:rPr>
-          <w:b/>
-          <w:bCs/>
-          <w:sz w:val="28"/>
-          <w:szCs w:val="28"/>
-        </w:rPr>
-        <w:t xml:space="preserve">Lab 1: </w:t>
-      </w:r>
-      <w:r>
-        <w:rPr>
+        <w:jc w:val="center"/>
+        <w:rPr>
+          <w:rFonts w:ascii="Times New Roman" w:hAnsi="Times New Roman" w:cs="Times New Roman"/>
+          <w:b/>
+          <w:bCs/>
+          <w:sz w:val="32"/>
+          <w:szCs w:val="32"/>
+        </w:rPr>
+      </w:pPr>
+      <w:r>
+        <w:rPr>
+          <w:rFonts w:ascii="Times New Roman" w:hAnsi="Times New Roman" w:cs="Times New Roman"/>
+          <w:b/>
+          <w:bCs/>
+          <w:sz w:val="32"/>
+          <w:szCs w:val="32"/>
+        </w:rPr>
+        <w:t>Lab 1</w:t>
+      </w:r>
+    </w:p>
+    <w:p>
+      <w:pPr>
+        <w:rPr>
+          <w:rFonts w:ascii="Times New Roman" w:hAnsi="Times New Roman" w:cs="Times New Roman"/>
+          <w:b/>
+          <w:bCs/>
+          <w:sz w:val="28"/>
+          <w:szCs w:val="28"/>
+        </w:rPr>
+      </w:pPr>
+      <w:r>
+        <w:rPr>
+          <w:rFonts w:ascii="Times New Roman" w:hAnsi="Times New Roman" w:cs="Times New Roman"/>
+          <w:b/>
+          <w:bCs/>
+          <w:sz w:val="28"/>
+          <w:szCs w:val="28"/>
+        </w:rPr>
+        <w:t xml:space="preserve">Objective: </w:t>
+      </w:r>
+      <w:r>
+        <w:rPr>
+          <w:rFonts w:ascii="Times New Roman" w:hAnsi="Times New Roman" w:cs="Times New Roman"/>
           <w:b/>
           <w:bCs/>
           <w:sz w:val="28"/>
@@ -33,30 +58,139 @@
     <w:p>
       <w:pPr>
         <w:rPr>
-          <w:sz w:val="28"/>
-          <w:szCs w:val="28"/>
-        </w:rPr>
-      </w:pPr>
-      <w:r>
-        <w:rPr>
-          <w:sz w:val="28"/>
-          <w:szCs w:val="28"/>
-        </w:rPr>
-        <w:t>Model</w:t>
-      </w:r>
-      <w:bookmarkStart w:id="0" w:name="_GoBack"/>
-      <w:bookmarkEnd w:id="0"/>
-    </w:p>
-    <w:p>
-      <w:pPr>
-        <w:rPr>
-          <w:sz w:val="28"/>
-          <w:szCs w:val="28"/>
-        </w:rPr>
-      </w:pPr>
-    </w:p>
-    <w:p>
-      <w:pPr>
+          <w:rFonts w:ascii="Times New Roman" w:hAnsi="Times New Roman" w:cs="Times New Roman"/>
+          <w:b/>
+          <w:bCs/>
+          <w:sz w:val="28"/>
+          <w:szCs w:val="28"/>
+        </w:rPr>
+      </w:pPr>
+      <w:r>
+        <w:rPr>
+          <w:rFonts w:ascii="Times New Roman" w:hAnsi="Times New Roman" w:cs="Times New Roman"/>
+          <w:b/>
+          <w:bCs/>
+          <w:sz w:val="28"/>
+          <w:szCs w:val="28"/>
+        </w:rPr>
+        <w:t>Theory:</w:t>
+      </w:r>
+    </w:p>
+    <w:p>
+      <w:pPr>
+        <w:pStyle w:val="NormalWeb"/>
+        <w:shd w:val="clear" w:color="auto" w:fill="FFFFFF"/>
+        <w:spacing w:before="288" w:beforeAutospacing="0" w:after="288" w:afterAutospacing="0" w:line="360" w:lineRule="auto"/>
+        <w:jc w:val="both"/>
+        <w:rPr>
+          <w:color w:val="000000"/>
+        </w:rPr>
+      </w:pPr>
+      <w:r>
+        <w:rPr>
+          <w:color w:val="222222"/>
+          <w:shd w:val="clear" w:color="auto" w:fill="FFFFFF"/>
+        </w:rPr>
+        <w:t>A web API is a programmatic interface consisting of one or more publicly exposed endpoints to a defined request–response message system, typically expressed in JSON or XML, which is exposed via the web—most commonly by means of an HTTP-based web server.</w:t>
+      </w:r>
+      <w:r>
+        <w:rPr>
+          <w:color w:val="222222"/>
+          <w:shd w:val="clear" w:color="auto" w:fill="FFFFFF"/>
+        </w:rPr>
+        <w:t xml:space="preserve"> </w:t>
+      </w:r>
+      <w:r>
+        <w:rPr>
+          <w:color w:val="181717"/>
+          <w:spacing w:val="4"/>
+          <w:shd w:val="clear" w:color="auto" w:fill="FFFFFF"/>
+        </w:rPr>
+        <w:t> It works more or less the same way as ASP.NET MVC web application except that it sends data as a response instead of html view.</w:t>
+      </w:r>
+      <w:r>
+        <w:rPr>
+          <w:color w:val="181717"/>
+          <w:spacing w:val="4"/>
+          <w:shd w:val="clear" w:color="auto" w:fill="FFFFFF"/>
+        </w:rPr>
+        <w:t xml:space="preserve"> </w:t>
+      </w:r>
+      <w:r>
+        <w:rPr>
+          <w:color w:val="000000"/>
+        </w:rPr>
+        <w:t>A Web API is an application programming interface for the Web</w:t>
+      </w:r>
+      <w:r>
+        <w:rPr>
+          <w:color w:val="000000"/>
+        </w:rPr>
+        <w:t xml:space="preserve">. </w:t>
+      </w:r>
+      <w:r>
+        <w:rPr>
+          <w:color w:val="000000"/>
+        </w:rPr>
+        <w:t>A Browser API can extend the functionality of a web browser.</w:t>
+      </w:r>
+      <w:r>
+        <w:rPr>
+          <w:color w:val="000000"/>
+        </w:rPr>
+        <w:t xml:space="preserve"> </w:t>
+      </w:r>
+      <w:r>
+        <w:rPr>
+          <w:color w:val="000000"/>
+        </w:rPr>
+        <w:t>A Server API can extend the functionality of a web server.</w:t>
+      </w:r>
+    </w:p>
+    <w:p>
+      <w:pPr>
+        <w:spacing w:line="360" w:lineRule="auto"/>
+        <w:rPr>
+          <w:rFonts w:ascii="Times New Roman" w:hAnsi="Times New Roman" w:cs="Times New Roman"/>
+          <w:sz w:val="24"/>
+          <w:szCs w:val="24"/>
+        </w:rPr>
+      </w:pPr>
+    </w:p>
+    <w:p>
+      <w:pPr>
+        <w:rPr>
+          <w:rFonts w:ascii="Times New Roman" w:hAnsi="Times New Roman" w:cs="Times New Roman"/>
+          <w:b/>
+          <w:bCs/>
+          <w:sz w:val="28"/>
+          <w:szCs w:val="28"/>
+        </w:rPr>
+      </w:pPr>
+      <w:r>
+        <w:rPr>
+          <w:rFonts w:ascii="Times New Roman" w:hAnsi="Times New Roman" w:cs="Times New Roman"/>
+          <w:b/>
+          <w:bCs/>
+          <w:sz w:val="28"/>
+          <w:szCs w:val="28"/>
+        </w:rPr>
+        <w:t>Code</w:t>
+      </w:r>
+      <w:r>
+        <w:rPr>
+          <w:rFonts w:ascii="Times New Roman" w:hAnsi="Times New Roman" w:cs="Times New Roman"/>
+          <w:b/>
+          <w:bCs/>
+          <w:sz w:val="28"/>
+          <w:szCs w:val="28"/>
+        </w:rPr>
+        <w:t>:</w:t>
+      </w:r>
+    </w:p>
+    <w:p>
+      <w:pPr>
+        <w:spacing w:line="360" w:lineRule="auto"/>
         <w:rPr>
           <w:sz w:val="28"/>
           <w:szCs w:val="28"/>
@@ -65,20 +199,22 @@
       <w:r>
         <w:rPr>
           <w:noProof/>
+          <w:sz w:val="28"/>
+          <w:szCs w:val="28"/>
         </w:rPr>
         <w:drawing>
-          <wp:anchor distT="0" distB="0" distL="114300" distR="114300" simplePos="0" relativeHeight="251658240" behindDoc="0" locked="0" layoutInCell="1" allowOverlap="1" wp14:anchorId="69C4B551" wp14:editId="18BA0116">
+          <wp:anchor distT="0" distB="0" distL="114300" distR="114300" simplePos="0" relativeHeight="251661312" behindDoc="0" locked="0" layoutInCell="1" allowOverlap="1" wp14:anchorId="3A6CCF93" wp14:editId="30F35BAD">
             <wp:simplePos x="0" y="0"/>
             <wp:positionH relativeFrom="margin">
-              <wp:posOffset>-81280</wp:posOffset>
+              <wp:posOffset>3240004</wp:posOffset>
             </wp:positionH>
             <wp:positionV relativeFrom="margin">
-              <wp:posOffset>762000</wp:posOffset>
+              <wp:posOffset>4170580</wp:posOffset>
             </wp:positionV>
-            <wp:extent cx="3909060" cy="2552700"/>
-            <wp:effectExtent l="0" t="0" r="0" b="0"/>
+            <wp:extent cx="3055620" cy="3650615"/>
+            <wp:effectExtent l="0" t="0" r="0" b="6985"/>
             <wp:wrapSquare wrapText="bothSides"/>
-            <wp:docPr id="3" name="Picture 3"/>
+            <wp:docPr id="2" name="Picture 2"/>
             <wp:cNvGraphicFramePr>
               <a:graphicFrameLocks xmlns:a="http://schemas.openxmlformats.org/drawingml/2006/main" noChangeAspect="1"/>
             </wp:cNvGraphicFramePr>
@@ -86,7 +222,7 @@
               <a:graphicData uri="http://schemas.openxmlformats.org/drawingml/2006/picture">
                 <pic:pic xmlns:pic="http://schemas.openxmlformats.org/drawingml/2006/picture">
                   <pic:nvPicPr>
-                    <pic:cNvPr id="0" name="Picture 3"/>
+                    <pic:cNvPr id="0" name="Picture 2"/>
                     <pic:cNvPicPr>
                       <a:picLocks noChangeAspect="1" noChangeArrowheads="1"/>
                     </pic:cNvPicPr>
@@ -107,7 +243,7 @@
                   <pic:spPr bwMode="auto">
                     <a:xfrm>
                       <a:off x="0" y="0"/>
-                      <a:ext cx="3909060" cy="2552700"/>
+                      <a:ext cx="3055620" cy="3650615"/>
                     </a:xfrm>
                     <a:prstGeom prst="rect">
                       <a:avLst/>
@@ -123,91 +259,34 @@
             <wp14:sizeRelH relativeFrom="margin">
               <wp14:pctWidth>0</wp14:pctWidth>
             </wp14:sizeRelH>
+            <wp14:sizeRelV relativeFrom="margin">
+              <wp14:pctHeight>0</wp14:pctHeight>
+            </wp14:sizeRelV>
           </wp:anchor>
         </w:drawing>
       </w:r>
-    </w:p>
-    <w:p>
-      <w:pPr>
-        <w:rPr>
-          <w:sz w:val="28"/>
-          <w:szCs w:val="28"/>
-        </w:rPr>
-      </w:pPr>
-    </w:p>
-    <w:p>
-      <w:pPr>
-        <w:rPr>
-          <w:sz w:val="28"/>
-          <w:szCs w:val="28"/>
-        </w:rPr>
-      </w:pPr>
-    </w:p>
-    <w:p>
-      <w:pPr>
-        <w:rPr>
-          <w:sz w:val="28"/>
-          <w:szCs w:val="28"/>
-        </w:rPr>
-      </w:pPr>
-    </w:p>
-    <w:p>
-      <w:pPr>
-        <w:rPr>
-          <w:sz w:val="28"/>
-          <w:szCs w:val="28"/>
-        </w:rPr>
-      </w:pPr>
-    </w:p>
-    <w:p>
-      <w:pPr>
-        <w:rPr>
-          <w:sz w:val="28"/>
-          <w:szCs w:val="28"/>
-        </w:rPr>
-      </w:pPr>
-    </w:p>
-    <w:p>
-      <w:pPr>
-        <w:rPr>
-          <w:sz w:val="28"/>
-          <w:szCs w:val="28"/>
-        </w:rPr>
-      </w:pPr>
-    </w:p>
-    <w:p>
-      <w:pPr>
-        <w:rPr>
-          <w:sz w:val="28"/>
-          <w:szCs w:val="28"/>
-        </w:rPr>
-      </w:pPr>
-      <w:r>
-        <w:rPr>
-          <w:sz w:val="28"/>
-          <w:szCs w:val="28"/>
-        </w:rPr>
-        <w:t>Controller</w:t>
-      </w:r>
-      <w:r>
-        <w:rPr>
-          <w:noProof/>
-          <w:sz w:val="28"/>
-          <w:szCs w:val="28"/>
+      <w:r>
+        <w:rPr>
+          <w:rFonts w:ascii="Times New Roman" w:hAnsi="Times New Roman" w:cs="Times New Roman"/>
+          <w:color w:val="181717"/>
+          <w:spacing w:val="4"/>
+          <w:sz w:val="24"/>
+          <w:szCs w:val="24"/>
+          <w:shd w:val="clear" w:color="auto" w:fill="FFFFFF"/>
         </w:rPr>
         <w:drawing>
-          <wp:anchor distT="0" distB="0" distL="114300" distR="114300" simplePos="0" relativeHeight="251661312" behindDoc="0" locked="0" layoutInCell="1" allowOverlap="1" wp14:anchorId="3A6CCF93" wp14:editId="6DFB083E">
+          <wp:anchor distT="0" distB="0" distL="114300" distR="114300" simplePos="0" relativeHeight="251658240" behindDoc="0" locked="0" layoutInCell="1" allowOverlap="1" wp14:anchorId="69C4B551" wp14:editId="1C67CCD1">
             <wp:simplePos x="0" y="0"/>
             <wp:positionH relativeFrom="margin">
-              <wp:posOffset>-101600</wp:posOffset>
+              <wp:align>left</wp:align>
             </wp:positionH>
             <wp:positionV relativeFrom="margin">
-              <wp:align>bottom</wp:align>
+              <wp:posOffset>4206407</wp:posOffset>
             </wp:positionV>
-            <wp:extent cx="3916680" cy="4572000"/>
-            <wp:effectExtent l="0" t="0" r="7620" b="0"/>
+            <wp:extent cx="2895600" cy="1775460"/>
+            <wp:effectExtent l="0" t="0" r="0" b="0"/>
             <wp:wrapSquare wrapText="bothSides"/>
-            <wp:docPr id="2" name="Picture 2"/>
+            <wp:docPr id="3" name="Picture 3"/>
             <wp:cNvGraphicFramePr>
               <a:graphicFrameLocks xmlns:a="http://schemas.openxmlformats.org/drawingml/2006/main" noChangeAspect="1"/>
             </wp:cNvGraphicFramePr>
@@ -215,7 +294,7 @@
               <a:graphicData uri="http://schemas.openxmlformats.org/drawingml/2006/picture">
                 <pic:pic xmlns:pic="http://schemas.openxmlformats.org/drawingml/2006/picture">
                   <pic:nvPicPr>
-                    <pic:cNvPr id="0" name="Picture 2"/>
+                    <pic:cNvPr id="0" name="Picture 3"/>
                     <pic:cNvPicPr>
                       <a:picLocks noChangeAspect="1" noChangeArrowheads="1"/>
                     </pic:cNvPicPr>
@@ -236,7 +315,7 @@
                   <pic:spPr bwMode="auto">
                     <a:xfrm>
                       <a:off x="0" y="0"/>
-                      <a:ext cx="3916680" cy="4572000"/>
+                      <a:ext cx="2895600" cy="1775460"/>
                     </a:xfrm>
                     <a:prstGeom prst="rect">
                       <a:avLst/>
@@ -252,25 +331,153 @@
             <wp14:sizeRelH relativeFrom="margin">
               <wp14:pctWidth>0</wp14:pctWidth>
             </wp14:sizeRelH>
+            <wp14:sizeRelV relativeFrom="margin">
+              <wp14:pctHeight>0</wp14:pctHeight>
+            </wp14:sizeRelV>
           </wp:anchor>
         </w:drawing>
       </w:r>
-    </w:p>
-    <w:p/>
-    <w:p/>
-    <w:p/>
-    <w:p/>
-    <w:p/>
-    <w:p/>
-    <w:p/>
-    <w:p/>
-    <w:p/>
-    <w:p/>
-    <w:p/>
-    <w:p/>
-    <w:p/>
-    <w:p/>
-    <w:p/>
+      <w:r>
+        <w:rPr>
+          <w:rFonts w:ascii="Times New Roman" w:hAnsi="Times New Roman" w:cs="Times New Roman"/>
+          <w:color w:val="181717"/>
+          <w:spacing w:val="4"/>
+          <w:sz w:val="24"/>
+          <w:szCs w:val="24"/>
+          <w:shd w:val="clear" w:color="auto" w:fill="FFFFFF"/>
+        </w:rPr>
+        <w:t>Model</w:t>
+      </w:r>
+      <w:r>
+        <w:rPr>
+          <w:rFonts w:ascii="Times New Roman" w:hAnsi="Times New Roman" w:cs="Times New Roman"/>
+          <w:color w:val="181717"/>
+          <w:spacing w:val="4"/>
+          <w:sz w:val="24"/>
+          <w:szCs w:val="24"/>
+          <w:shd w:val="clear" w:color="auto" w:fill="FFFFFF"/>
+        </w:rPr>
+        <w:tab/>
+      </w:r>
+      <w:r>
+        <w:rPr>
+          <w:rFonts w:ascii="Times New Roman" w:hAnsi="Times New Roman" w:cs="Times New Roman"/>
+          <w:color w:val="181717"/>
+          <w:spacing w:val="4"/>
+          <w:sz w:val="24"/>
+          <w:szCs w:val="24"/>
+          <w:shd w:val="clear" w:color="auto" w:fill="FFFFFF"/>
+        </w:rPr>
+        <w:tab/>
+      </w:r>
+      <w:r>
+        <w:rPr>
+          <w:rFonts w:ascii="Times New Roman" w:hAnsi="Times New Roman" w:cs="Times New Roman"/>
+          <w:color w:val="181717"/>
+          <w:spacing w:val="4"/>
+          <w:sz w:val="24"/>
+          <w:szCs w:val="24"/>
+          <w:shd w:val="clear" w:color="auto" w:fill="FFFFFF"/>
+        </w:rPr>
+        <w:tab/>
+      </w:r>
+      <w:r>
+        <w:rPr>
+          <w:rFonts w:ascii="Times New Roman" w:hAnsi="Times New Roman" w:cs="Times New Roman"/>
+          <w:color w:val="181717"/>
+          <w:spacing w:val="4"/>
+          <w:sz w:val="24"/>
+          <w:szCs w:val="24"/>
+          <w:shd w:val="clear" w:color="auto" w:fill="FFFFFF"/>
+        </w:rPr>
+        <w:tab/>
+      </w:r>
+      <w:r>
+        <w:rPr>
+          <w:rFonts w:ascii="Times New Roman" w:hAnsi="Times New Roman" w:cs="Times New Roman"/>
+          <w:color w:val="181717"/>
+          <w:spacing w:val="4"/>
+          <w:sz w:val="24"/>
+          <w:szCs w:val="24"/>
+          <w:shd w:val="clear" w:color="auto" w:fill="FFFFFF"/>
+        </w:rPr>
+        <w:tab/>
+      </w:r>
+      <w:r>
+        <w:rPr>
+          <w:rFonts w:ascii="Times New Roman" w:hAnsi="Times New Roman" w:cs="Times New Roman"/>
+          <w:color w:val="181717"/>
+          <w:spacing w:val="4"/>
+          <w:sz w:val="24"/>
+          <w:szCs w:val="24"/>
+          <w:shd w:val="clear" w:color="auto" w:fill="FFFFFF"/>
+        </w:rPr>
+        <w:tab/>
+      </w:r>
+      <w:r>
+        <w:rPr>
+          <w:rFonts w:ascii="Times New Roman" w:hAnsi="Times New Roman" w:cs="Times New Roman"/>
+          <w:color w:val="181717"/>
+          <w:spacing w:val="4"/>
+          <w:sz w:val="24"/>
+          <w:szCs w:val="24"/>
+          <w:shd w:val="clear" w:color="auto" w:fill="FFFFFF"/>
+        </w:rPr>
+        <w:tab/>
+      </w:r>
+      <w:r>
+        <w:rPr>
+          <w:rFonts w:ascii="Times New Roman" w:hAnsi="Times New Roman" w:cs="Times New Roman"/>
+          <w:color w:val="181717"/>
+          <w:spacing w:val="4"/>
+          <w:sz w:val="24"/>
+          <w:szCs w:val="24"/>
+          <w:shd w:val="clear" w:color="auto" w:fill="FFFFFF"/>
+        </w:rPr>
+        <w:t>Controller</w:t>
+      </w:r>
+    </w:p>
+    <w:p>
+      <w:pPr>
+        <w:spacing w:line="360" w:lineRule="auto"/>
+        <w:rPr>
+          <w:sz w:val="28"/>
+          <w:szCs w:val="28"/>
+        </w:rPr>
+      </w:pPr>
+    </w:p>
+    <w:p>
+      <w:pPr>
+        <w:rPr>
+          <w:sz w:val="28"/>
+          <w:szCs w:val="28"/>
+        </w:rPr>
+      </w:pPr>
+    </w:p>
+    <w:p>
+      <w:pPr>
+        <w:rPr>
+          <w:sz w:val="28"/>
+          <w:szCs w:val="28"/>
+        </w:rPr>
+      </w:pPr>
+    </w:p>
+    <w:p>
+      <w:pPr>
+        <w:rPr>
+          <w:sz w:val="28"/>
+          <w:szCs w:val="28"/>
+        </w:rPr>
+      </w:pPr>
+    </w:p>
+    <w:p>
+      <w:pPr>
+        <w:rPr>
+          <w:sz w:val="28"/>
+          <w:szCs w:val="28"/>
+        </w:rPr>
+      </w:pPr>
+    </w:p>
     <w:p/>
     <w:p>
       <w:pPr>
@@ -300,9 +507,9 @@
           <w:noProof/>
         </w:rPr>
         <w:drawing>
-          <wp:inline distT="0" distB="0" distL="0" distR="0" wp14:anchorId="1277B6EE" wp14:editId="1DA37329">
-            <wp:extent cx="3901440" cy="4274820"/>
-            <wp:effectExtent l="0" t="0" r="3810" b="0"/>
+          <wp:inline distT="0" distB="0" distL="0" distR="0" wp14:anchorId="1277B6EE" wp14:editId="1503AE90">
+            <wp:extent cx="2903621" cy="3677920"/>
+            <wp:effectExtent l="0" t="0" r="0" b="0"/>
             <wp:docPr id="5" name="Picture 5"/>
             <wp:cNvGraphicFramePr>
               <a:graphicFrameLocks xmlns:a="http://schemas.openxmlformats.org/drawingml/2006/main" noChangeAspect="1"/>
@@ -332,7 +539,7 @@
                   <pic:spPr bwMode="auto">
                     <a:xfrm>
                       <a:off x="0" y="0"/>
-                      <a:ext cx="3901440" cy="4274820"/>
+                      <a:ext cx="2974214" cy="3767337"/>
                     </a:xfrm>
                     <a:prstGeom prst="rect">
                       <a:avLst/>
@@ -356,18 +563,33 @@
           <w:szCs w:val="28"/>
         </w:rPr>
       </w:pPr>
-      <w:r>
-        <w:rPr>
-          <w:noProof/>
+    </w:p>
+    <w:p>
+      <w:pPr>
+        <w:rPr>
+          <w:rFonts w:ascii="Times New Roman" w:hAnsi="Times New Roman" w:cs="Times New Roman"/>
+          <w:b/>
+          <w:bCs/>
+          <w:sz w:val="28"/>
+          <w:szCs w:val="28"/>
+        </w:rPr>
+      </w:pPr>
+      <w:r>
+        <w:rPr>
+          <w:rFonts w:ascii="Times New Roman" w:hAnsi="Times New Roman" w:cs="Times New Roman"/>
+          <w:b/>
+          <w:bCs/>
+          <w:sz w:val="28"/>
+          <w:szCs w:val="28"/>
         </w:rPr>
         <w:drawing>
-          <wp:anchor distT="0" distB="0" distL="114300" distR="114300" simplePos="0" relativeHeight="251662336" behindDoc="0" locked="0" layoutInCell="1" allowOverlap="1" wp14:anchorId="56A1A840" wp14:editId="08C45964">
+          <wp:anchor distT="0" distB="0" distL="114300" distR="114300" simplePos="0" relativeHeight="251662336" behindDoc="0" locked="0" layoutInCell="1" allowOverlap="1" wp14:anchorId="56A1A840" wp14:editId="2988861A">
             <wp:simplePos x="0" y="0"/>
             <wp:positionH relativeFrom="margin">
-              <wp:align>right</wp:align>
+              <wp:posOffset>56148</wp:posOffset>
             </wp:positionH>
             <wp:positionV relativeFrom="margin">
-              <wp:posOffset>5240020</wp:posOffset>
+              <wp:posOffset>4830579</wp:posOffset>
             </wp:positionV>
             <wp:extent cx="5943600" cy="1739900"/>
             <wp:effectExtent l="0" t="0" r="0" b="0"/>
@@ -419,19 +641,78 @@
       </w:r>
       <w:r>
         <w:rPr>
+          <w:rFonts w:ascii="Times New Roman" w:hAnsi="Times New Roman" w:cs="Times New Roman"/>
+          <w:b/>
+          <w:bCs/>
           <w:sz w:val="28"/>
           <w:szCs w:val="28"/>
         </w:rPr>
         <w:t>Output</w:t>
       </w:r>
-    </w:p>
-    <w:p>
-      <w:pPr>
-        <w:rPr>
-          <w:sz w:val="28"/>
-          <w:szCs w:val="28"/>
-        </w:rPr>
-      </w:pPr>
+      <w:r>
+        <w:rPr>
+          <w:rFonts w:ascii="Times New Roman" w:hAnsi="Times New Roman" w:cs="Times New Roman"/>
+          <w:b/>
+          <w:bCs/>
+          <w:sz w:val="28"/>
+          <w:szCs w:val="28"/>
+        </w:rPr>
+        <w:t>:</w:t>
+      </w:r>
+    </w:p>
+    <w:p>
+      <w:pPr>
+        <w:rPr>
+          <w:rFonts w:ascii="Times New Roman" w:hAnsi="Times New Roman" w:cs="Times New Roman"/>
+          <w:b/>
+          <w:bCs/>
+          <w:sz w:val="28"/>
+          <w:szCs w:val="28"/>
+        </w:rPr>
+      </w:pPr>
+      <w:r>
+        <w:rPr>
+          <w:rFonts w:ascii="Times New Roman" w:hAnsi="Times New Roman" w:cs="Times New Roman"/>
+          <w:b/>
+          <w:bCs/>
+          <w:sz w:val="28"/>
+          <w:szCs w:val="28"/>
+        </w:rPr>
+        <w:t>Conclusion:</w:t>
+      </w:r>
+    </w:p>
+    <w:p>
+      <w:pPr>
+        <w:rPr>
+          <w:rFonts w:ascii="Times New Roman" w:hAnsi="Times New Roman" w:cs="Times New Roman"/>
+          <w:sz w:val="24"/>
+          <w:szCs w:val="24"/>
+        </w:rPr>
+      </w:pPr>
+      <w:r>
+        <w:rPr>
+          <w:rFonts w:ascii="Times New Roman" w:hAnsi="Times New Roman" w:cs="Times New Roman"/>
+          <w:sz w:val="24"/>
+          <w:szCs w:val="24"/>
+        </w:rPr>
+        <w:t xml:space="preserve">In this way the environment setup was done along with introduction to </w:t>
+      </w:r>
+      <w:r>
+        <w:rPr>
+          <w:rFonts w:ascii="Times New Roman" w:hAnsi="Times New Roman" w:cs="Times New Roman"/>
+          <w:sz w:val="24"/>
+          <w:szCs w:val="24"/>
+        </w:rPr>
+        <w:t>Web A</w:t>
+      </w:r>
+      <w:r>
+        <w:rPr>
+          <w:rFonts w:ascii="Times New Roman" w:hAnsi="Times New Roman" w:cs="Times New Roman"/>
+          <w:sz w:val="24"/>
+          <w:szCs w:val="24"/>
+        </w:rPr>
+        <w:t>PI.</w:t>
+      </w:r>
     </w:p>
     <w:sectPr>
       <w:pgSz w:w="12240" w:h="15840"/>
@@ -444,7 +725,7 @@
 </file>
 
 <file path=word/styles.xml><?xml version="1.0" encoding="utf-8"?>
-<w:styles xmlns:mc="http://schemas.openxmlformats.org/markup-compatibility/2006" xmlns:r="http://schemas.openxmlformats.org/officeDocument/2006/relationships" xmlns:w="http://schemas.openxmlformats.org/wordprocessingml/2006/main" xmlns:w14="http://schemas.microsoft.com/office/word/2010/wordml" xmlns:w15="http://schemas.microsoft.com/office/word/2012/wordml" xmlns:w16cid="http://schemas.microsoft.com/office/word/2016/wordml/cid" xmlns:w16se="http://schemas.microsoft.com/office/word/2015/wordml/symex" mc:Ignorable="w14 w15 w16se w16cid">
+<w:styles xmlns:mc="http://schemas.openxmlformats.org/markup-compatibility/2006" xmlns:r="http://schemas.openxmlformats.org/officeDocument/2006/relationships" xmlns:w="http://schemas.openxmlformats.org/wordprocessingml/2006/main" xmlns:w14="http://schemas.microsoft.com/office/word/2010/wordml" xmlns:w15="http://schemas.microsoft.com/office/word/2012/wordml" xmlns:w16cex="http://schemas.microsoft.com/office/word/2018/wordml/cex" xmlns:w16cid="http://schemas.microsoft.com/office/word/2016/wordml/cid" xmlns:w16="http://schemas.microsoft.com/office/word/2018/wordml" xmlns:w16se="http://schemas.microsoft.com/office/word/2015/wordml/symex" mc:Ignorable="w14 w15 w16se w16cid w16 w16cex">
   <w:docDefaults>
     <w:rPrDefault>
       <w:rPr>
@@ -869,6 +1150,22 @@
     <w:semiHidden/>
     <w:unhideWhenUsed/>
   </w:style>
+  <w:style w:type="paragraph" w:styleId="NormalWeb">
+    <w:name w:val="Normal (Web)"/>
+    <w:basedOn w:val="Normal"/>
+    <w:uiPriority w:val="99"/>
+    <w:semiHidden/>
+    <w:unhideWhenUsed/>
+    <w:rsid w:val="000027C5"/>
+    <w:pPr>
+      <w:spacing w:before="100" w:beforeAutospacing="1" w:after="100" w:afterAutospacing="1" w:line="240" w:lineRule="auto"/>
+    </w:pPr>
+    <w:rPr>
+      <w:rFonts w:ascii="Times New Roman" w:eastAsia="Times New Roman" w:hAnsi="Times New Roman" w:cs="Times New Roman"/>
+      <w:sz w:val="24"/>
+      <w:szCs w:val="24"/>
+    </w:rPr>
+  </w:style>
 </w:styles>
 </file>
 

</xml_diff>